<commit_message>
performance data and doc updated
</commit_message>
<xml_diff>
--- a/remotingfile.docx
+++ b/remotingfile.docx
@@ -442,7 +442,7 @@
           <w:sz w:val="24"/>
           <w:szCs w:val="24"/>
         </w:rPr>
-        <w:t xml:space="preserve"> files between client and server efficiently</w:t>
+        <w:t xml:space="preserve"> files betwe</w:t>
       </w:r>
       <w:r>
         <w:rPr>
@@ -451,6 +451,15 @@
           <w:sz w:val="24"/>
           <w:szCs w:val="24"/>
         </w:rPr>
+        <w:t>en client and server</w:t>
+      </w:r>
+      <w:r>
+        <w:rPr>
+          <w:rFonts w:ascii="Times New Roman" w:hAnsi="Times New Roman" w:cs="Times New Roman"/>
+          <w:color w:val="000000"/>
+          <w:sz w:val="24"/>
+          <w:szCs w:val="24"/>
+        </w:rPr>
         <w:t xml:space="preserve">. </w:t>
       </w:r>
       <w:r>
@@ -460,7 +469,7 @@
           <w:sz w:val="24"/>
           <w:szCs w:val="24"/>
         </w:rPr>
-        <w:t xml:space="preserve">SocketPro at </w:t>
+        <w:t xml:space="preserve">SocketPro </w:t>
       </w:r>
       <w:r>
         <w:rPr>
@@ -469,7 +478,7 @@
           <w:sz w:val="24"/>
           <w:szCs w:val="24"/>
         </w:rPr>
-        <w:t xml:space="preserve">its </w:t>
+        <w:t>has a file streaming service implemented at server side so that you can reuse the service for downloading and uploading files in streaming style at the fastest speed</w:t>
       </w:r>
       <w:r>
         <w:rPr>
@@ -478,7 +487,16 @@
           <w:sz w:val="24"/>
           <w:szCs w:val="24"/>
         </w:rPr>
-        <w:t>adapter level provides helper utilities for this purpose.</w:t>
+        <w:t>.</w:t>
+      </w:r>
+      <w:r>
+        <w:rPr>
+          <w:rFonts w:ascii="Times New Roman" w:hAnsi="Times New Roman" w:cs="Times New Roman"/>
+          <w:color w:val="000000"/>
+          <w:sz w:val="24"/>
+          <w:szCs w:val="24"/>
+        </w:rPr>
+        <w:t xml:space="preserve"> Since both client and server codes are extremely simple and understandable, you can easily extend them for your complex needs.</w:t>
       </w:r>
     </w:p>
     <w:p>
@@ -849,6 +867,7 @@
           <w:rFonts w:ascii="Times New Roman" w:hAnsi="Times New Roman" w:cs="Times New Roman"/>
           <w:b/>
         </w:rPr>
+        <w:lastRenderedPageBreak/>
         <w:t>Server threading model:</w:t>
       </w:r>
       <w:r>
@@ -1085,7 +1104,6 @@
           <w:noProof/>
           <w:lang w:eastAsia="zh-CN"/>
         </w:rPr>
-        <w:lastRenderedPageBreak/>
         <w:drawing>
           <wp:inline distT="0" distB="0" distL="0" distR="0">
             <wp:extent cx="4295775" cy="3228975"/>
@@ -1710,7 +1728,6 @@
           <w:szCs w:val="24"/>
           <w:lang w:eastAsia="zh-CN"/>
         </w:rPr>
-        <w:lastRenderedPageBreak/>
         <w:drawing>
           <wp:inline distT="0" distB="0" distL="0" distR="0">
             <wp:extent cx="4572000" cy="3438525"/>
@@ -2008,6 +2025,7 @@
           <w:sz w:val="24"/>
           <w:szCs w:val="24"/>
         </w:rPr>
+        <w:lastRenderedPageBreak/>
         <w:t xml:space="preserve">Note that each of </w:t>
       </w:r>
       <w:r>
@@ -2078,7 +2096,6 @@
           <w:sz w:val="24"/>
           <w:szCs w:val="24"/>
         </w:rPr>
-        <w:lastRenderedPageBreak/>
         <w:t xml:space="preserve">One key point is that </w:t>
       </w:r>
       <w:r>
@@ -2385,7 +2402,23 @@
           <w:sz w:val="24"/>
           <w:szCs w:val="24"/>
         </w:rPr>
-        <w:t>.so for Linux) to support exchange files at the fastest speed between two machines in streaming style. Its C/C++ implementation codes can be found at the directory of socketpro/include/file/</w:t>
+        <w:t xml:space="preserve">.so for Linux) </w:t>
+      </w:r>
+      <w:r>
+        <w:rPr>
+          <w:rFonts w:ascii="Times New Roman" w:hAnsi="Times New Roman" w:cs="Times New Roman"/>
+          <w:sz w:val="24"/>
+          <w:szCs w:val="24"/>
+        </w:rPr>
+        <w:t>to exchange</w:t>
+      </w:r>
+      <w:r>
+        <w:rPr>
+          <w:rFonts w:ascii="Times New Roman" w:hAnsi="Times New Roman" w:cs="Times New Roman"/>
+          <w:sz w:val="24"/>
+          <w:szCs w:val="24"/>
+        </w:rPr>
+        <w:t xml:space="preserve"> files at the fastest speed between two machines in streaming style. Its C/C++ implementation codes can be found at the directory of socketpro/include/file/</w:t>
       </w:r>
       <w:r>
         <w:rPr>
@@ -2483,6 +2516,16 @@
         </w:rPr>
         <w:t>.</w:t>
       </w:r>
+      <w:r>
+        <w:rPr>
+          <w:rFonts w:ascii="Times New Roman" w:hAnsi="Times New Roman" w:cs="Times New Roman"/>
+          <w:sz w:val="24"/>
+          <w:szCs w:val="24"/>
+        </w:rPr>
+        <w:t xml:space="preserve"> At client side, there is a simple utility class CStreamingFile inside adapter.</w:t>
+      </w:r>
+      <w:bookmarkStart w:id="0" w:name="_GoBack"/>
+      <w:bookmarkEnd w:id="0"/>
     </w:p>
     <w:p>
       <w:pPr>
@@ -2538,8 +2581,6 @@
         </w:rPr>
         <w:t xml:space="preserve">like HTTP server </w:t>
       </w:r>
-      <w:bookmarkStart w:id="0" w:name="_GoBack"/>
-      <w:bookmarkEnd w:id="0"/>
       <w:r>
         <w:rPr>
           <w:rFonts w:ascii="Times New Roman" w:hAnsi="Times New Roman" w:cs="Times New Roman"/>
@@ -5503,6 +5544,7 @@
     <w:rsid w:val="00BD647B"/>
     <w:rsid w:val="00C062A8"/>
     <w:rsid w:val="00F14F68"/>
+    <w:rsid w:val="00FA0AC8"/>
     <w:rsid w:val="00FB6D16"/>
     <w:rsid w:val="00FC34D7"/>
   </w:rsids>

</xml_diff>